<commit_message>
Added pediatrics examination and reflexes cards.
</commit_message>
<xml_diff>
--- a/contents/pediatrics/pediatrics-nutrition-apgar/source/pediatrics-nutrition-apgar-back.docx
+++ b/contents/pediatrics/pediatrics-nutrition-apgar/source/pediatrics-nutrition-apgar-back.docx
@@ -568,17 +568,7 @@
                 <w:sz w:val="18"/>
                 <w:szCs w:val="24"/>
               </w:rPr>
-              <w:t>A</w:t>
-            </w:r>
-            <w:bookmarkStart w:id="0" w:name="_GoBack"/>
-            <w:bookmarkEnd w:id="0"/>
-            <w:r>
-              <w:rPr>
-                <w:rFonts w:ascii="Arial" w:hAnsi="Arial" w:cs="Arial"/>
-                <w:sz w:val="18"/>
-                <w:szCs w:val="24"/>
-              </w:rPr>
-              <w:t>ctivity</w:t>
+              <w:t>Activity</w:t>
             </w:r>
           </w:p>
           <w:p>
@@ -689,6 +679,9 @@
           <w:tcPr>
             <w:cnfStyle w:val="001000000000" w:firstRow="0" w:lastRow="0" w:firstColumn="1" w:lastColumn="0" w:oddVBand="0" w:evenVBand="0" w:oddHBand="0" w:evenHBand="0" w:firstRowFirstColumn="0" w:firstRowLastColumn="0" w:lastRowFirstColumn="0" w:lastRowLastColumn="0"/>
             <w:tcW w:w="1276" w:type="dxa"/>
+            <w:tcBorders>
+              <w:bottom w:val="single" w:sz="4" w:space="0" w:color="auto"/>
+            </w:tcBorders>
             <w:vAlign w:val="center"/>
           </w:tcPr>
           <w:p>
@@ -732,6 +725,9 @@
         <w:tc>
           <w:tcPr>
             <w:tcW w:w="1559" w:type="dxa"/>
+            <w:tcBorders>
+              <w:bottom w:val="single" w:sz="4" w:space="0" w:color="auto"/>
+            </w:tcBorders>
             <w:shd w:val="clear" w:color="auto" w:fill="C5E0B3" w:themeFill="accent6" w:themeFillTint="66"/>
             <w:vAlign w:val="center"/>
           </w:tcPr>
@@ -758,6 +754,9 @@
         <w:tc>
           <w:tcPr>
             <w:tcW w:w="1560" w:type="dxa"/>
+            <w:tcBorders>
+              <w:bottom w:val="single" w:sz="4" w:space="0" w:color="auto"/>
+            </w:tcBorders>
             <w:shd w:val="clear" w:color="auto" w:fill="FFE599" w:themeFill="accent4" w:themeFillTint="66"/>
             <w:vAlign w:val="center"/>
           </w:tcPr>
@@ -803,6 +802,9 @@
         <w:tc>
           <w:tcPr>
             <w:tcW w:w="1048" w:type="dxa"/>
+            <w:tcBorders>
+              <w:bottom w:val="single" w:sz="4" w:space="0" w:color="auto"/>
+            </w:tcBorders>
             <w:shd w:val="clear" w:color="auto" w:fill="FF7979"/>
             <w:vAlign w:val="center"/>
           </w:tcPr>
@@ -910,7 +912,17 @@
           <w:lang w:val="en-US"/>
         </w:rPr>
         <w:br/>
-        <w:t>Signals that the baby needs medical attention</w:t>
+        <w:t>Signals that the baby need</w:t>
+      </w:r>
+      <w:bookmarkStart w:id="0" w:name="_GoBack"/>
+      <w:bookmarkEnd w:id="0"/>
+      <w:r>
+        <w:rPr>
+          <w:rFonts w:ascii="Arial" w:hAnsi="Arial" w:cs="Arial"/>
+          <w:sz w:val="14"/>
+          <w:lang w:val="en-US"/>
+        </w:rPr>
+        <w:t>s medical attention</w:t>
       </w:r>
     </w:p>
     <w:p>

</xml_diff>